<commit_message>
Maj doc technique et graphique
</commit_message>
<xml_diff>
--- a/Rolist Maker - Charte graphique.docx
+++ b/Rolist Maker - Charte graphique.docx
@@ -321,6 +321,48 @@
     </w:p>
     <w:p>
       <w:pPr>
+        <w:pBdr>
+          <w:bottom w:val="single" w:sz="6" w:space="1" w:color="auto"/>
+        </w:pBdr>
+      </w:pPr>
+    </w:p>
+    <w:p>
+      <w:bookmarkStart w:id="0" w:name="_GoBack"/>
+      <w:bookmarkEnd w:id="0"/>
+    </w:p>
+    <w:p>
+      <w:pPr>
+        <w:jc w:val="center"/>
+      </w:pPr>
+      <w:r>
+        <w:pict>
+          <v:shapetype id="_x0000_t75" coordsize="21600,21600" o:spt="75" o:preferrelative="t" path="m@4@5l@4@11@9@11@9@5xe" filled="f" stroked="f">
+            <v:stroke joinstyle="miter"/>
+            <v:formulas>
+              <v:f eqn="if lineDrawn pixelLineWidth 0"/>
+              <v:f eqn="sum @0 1 0"/>
+              <v:f eqn="sum 0 0 @1"/>
+              <v:f eqn="prod @2 1 2"/>
+              <v:f eqn="prod @3 21600 pixelWidth"/>
+              <v:f eqn="prod @3 21600 pixelHeight"/>
+              <v:f eqn="sum @0 0 1"/>
+              <v:f eqn="prod @6 1 2"/>
+              <v:f eqn="prod @7 21600 pixelWidth"/>
+              <v:f eqn="sum @8 21600 0"/>
+              <v:f eqn="prod @7 21600 pixelHeight"/>
+              <v:f eqn="sum @10 21600 0"/>
+            </v:formulas>
+            <v:path o:extrusionok="f" gradientshapeok="t" o:connecttype="rect"/>
+            <o:lock v:ext="edit" aspectratio="t"/>
+          </v:shapetype>
+          <v:shape id="_x0000_i1025" type="#_x0000_t75" style="width:246pt;height:246pt">
+            <v:imagedata r:id="rId6" o:title="mainIcon"/>
+          </v:shape>
+        </w:pict>
+      </w:r>
+    </w:p>
+    <w:p>
+      <w:pPr>
         <w:pStyle w:val="Titre2"/>
       </w:pPr>
       <w:r>
@@ -434,10 +476,7 @@
         </w:rPr>
       </w:pPr>
       <w:r>
-        <w:t>Ceci est une piste de réflexion, le graphiste est libre de ne pas la suivre :</w:t>
-      </w:r>
-      <w:r>
-        <w:t xml:space="preserve"> </w:t>
+        <w:t xml:space="preserve">Ceci est une piste de réflexion, le graphiste est libre de ne pas la suivre : </w:t>
       </w:r>
       <w:r>
         <w:rPr>
@@ -475,10 +514,8 @@
         </w:rPr>
       </w:pPr>
       <w:r>
-        <w:t>Ceci est une piste de réflexion, le graphiste est libre de ne pas la suivre :</w:t>
-      </w:r>
-      <w:r>
-        <w:t xml:space="preserve"> </w:t>
+        <w:lastRenderedPageBreak/>
+        <w:t xml:space="preserve">Ceci est une piste de réflexion, le graphiste est libre de ne pas la suivre : </w:t>
       </w:r>
       <w:r>
         <w:rPr>
@@ -564,7 +601,6 @@
         <w:rPr>
           <w:i/>
         </w:rPr>
-        <w:lastRenderedPageBreak/>
         <w:t xml:space="preserve">Exemple : </w:t>
       </w:r>
       <w:r>
@@ -591,7 +627,7 @@
                     </pic:cNvPicPr>
                   </pic:nvPicPr>
                   <pic:blipFill>
-                    <a:blip r:embed="rId6">
+                    <a:blip r:embed="rId7">
                       <a:extLst>
                         <a:ext uri="{28A0092B-C50C-407E-A947-70E740481C1C}">
                           <a14:useLocalDpi xmlns:a14="http://schemas.microsoft.com/office/drawing/2010/main" val="0"/>
@@ -636,25 +672,70 @@
         <w:pStyle w:val="Titre2"/>
       </w:pPr>
       <w:r>
-        <w:t>Icône de</w:t>
-      </w:r>
-      <w:r>
-        <w:t xml:space="preserve"> musique</w:t>
+        <w:t>Icône de musique</w:t>
       </w:r>
     </w:p>
     <w:p/>
     <w:p>
       <w:r>
+        <w:t xml:space="preserve">Ceci est une piste de réflexion, le graphiste est libre de ne pas la suivre :  </w:t>
+      </w:r>
+      <w:r>
+        <w:rPr>
+          <w:b/>
+        </w:rPr>
+        <w:t>Une note de musique.</w:t>
+      </w:r>
+    </w:p>
+    <w:p>
+      <w:pPr>
+        <w:pStyle w:val="Titre2"/>
+      </w:pPr>
+      <w:r>
+        <w:t>Icône d’image</w:t>
+      </w:r>
+    </w:p>
+    <w:p/>
+    <w:p>
+      <w:pPr>
+        <w:rPr>
+          <w:b/>
+        </w:rPr>
+      </w:pPr>
+      <w:r>
+        <w:t xml:space="preserve">Ceci est une piste de réflexion, le graphiste est libre de ne pas la suivre :  </w:t>
+      </w:r>
+      <w:r>
+        <w:rPr>
+          <w:b/>
+        </w:rPr>
+        <w:t>Un carré avec un appareil photo à l’intérieur</w:t>
+      </w:r>
+      <w:r>
+        <w:rPr>
+          <w:b/>
+        </w:rPr>
+        <w:t>.</w:t>
+      </w:r>
+    </w:p>
+    <w:p>
+      <w:pPr>
+        <w:pStyle w:val="Titre2"/>
+      </w:pPr>
+      <w:r>
+        <w:t>Icône de lieu</w:t>
+      </w:r>
+    </w:p>
+    <w:p/>
+    <w:p>
+      <w:r>
         <w:t xml:space="preserve">Ceci est une piste de réflexion, le graphiste est libre de ne pas la suivre : </w:t>
       </w:r>
       <w:r>
-        <w:t xml:space="preserve"> </w:t>
-      </w:r>
-      <w:r>
-        <w:rPr>
-          <w:b/>
-        </w:rPr>
-        <w:t>Une note de musique.</w:t>
+        <w:rPr>
+          <w:b/>
+        </w:rPr>
+        <w:t>Une rivière surplombée par une maison.</w:t>
       </w:r>
     </w:p>
     <w:p>
@@ -662,7 +743,7 @@
         <w:pStyle w:val="Titre2"/>
       </w:pPr>
       <w:r>
-        <w:t>Icône d’image</w:t>
+        <w:t>Icône d’objet</w:t>
       </w:r>
     </w:p>
     <w:p/>
@@ -676,19 +757,10 @@
         <w:t xml:space="preserve">Ceci est une piste de réflexion, le graphiste est libre de ne pas la suivre : </w:t>
       </w:r>
       <w:r>
-        <w:t xml:space="preserve"> </w:t>
-      </w:r>
-      <w:r>
-        <w:rPr>
-          <w:b/>
-        </w:rPr>
-        <w:t>Un carré avec un appareil photo à l’intérieur</w:t>
-      </w:r>
-      <w:r>
-        <w:rPr>
-          <w:b/>
-        </w:rPr>
-        <w:t>.</w:t>
+        <w:rPr>
+          <w:b/>
+        </w:rPr>
+        <w:t>Un sac à dos en cuir.</w:t>
       </w:r>
     </w:p>
     <w:p>
@@ -696,25 +768,25 @@
         <w:pStyle w:val="Titre2"/>
       </w:pPr>
       <w:r>
-        <w:t>Icône de</w:t>
-      </w:r>
-      <w:r>
-        <w:t xml:space="preserve"> lieu</w:t>
+        <w:lastRenderedPageBreak/>
+        <w:t>Icône de dé</w:t>
       </w:r>
     </w:p>
     <w:p/>
     <w:p>
-      <w:r>
-        <w:t>Ceci est une piste de réflexion, le graphiste est libre de ne pas la suivre :</w:t>
-      </w:r>
-      <w:r>
-        <w:t xml:space="preserve"> </w:t>
-      </w:r>
-      <w:r>
-        <w:rPr>
-          <w:b/>
-        </w:rPr>
-        <w:t>Une rivière surplombée par une maison.</w:t>
+      <w:pPr>
+        <w:rPr>
+          <w:b/>
+        </w:rPr>
+      </w:pPr>
+      <w:r>
+        <w:t xml:space="preserve">Ceci est une piste de réflexion, le graphiste est libre de ne pas la suivre : </w:t>
+      </w:r>
+      <w:r>
+        <w:rPr>
+          <w:b/>
+        </w:rPr>
+        <w:t>un dé à 6 faces posé et un autre dé à 8 faces.</w:t>
       </w:r>
     </w:p>
     <w:p>
@@ -722,75 +794,14 @@
         <w:pStyle w:val="Titre2"/>
       </w:pPr>
       <w:r>
-        <w:t>Icône d’objet</w:t>
+        <w:t>Icone de personnage</w:t>
       </w:r>
     </w:p>
     <w:p/>
     <w:p>
-      <w:pPr>
-        <w:rPr>
-          <w:b/>
-        </w:rPr>
-      </w:pPr>
-      <w:r>
-        <w:t>Ceci est une piste de réflexion, le graphiste est libre de ne pas la suivre :</w:t>
-      </w:r>
-      <w:r>
-        <w:t xml:space="preserve"> </w:t>
-      </w:r>
-      <w:r>
-        <w:rPr>
-          <w:b/>
-        </w:rPr>
-        <w:t>Un sac à dos en cuir.</w:t>
-      </w:r>
-    </w:p>
-    <w:p>
-      <w:pPr>
-        <w:pStyle w:val="Titre2"/>
-      </w:pPr>
-      <w:r>
-        <w:t>Icône de</w:t>
-      </w:r>
-      <w:r>
-        <w:t xml:space="preserve"> dé</w:t>
-      </w:r>
-    </w:p>
-    <w:p/>
-    <w:p>
-      <w:pPr>
-        <w:rPr>
-          <w:b/>
-        </w:rPr>
-      </w:pPr>
-      <w:r>
-        <w:t>Ceci est une piste de réflexion, le graphiste est libre de ne pas la suivre :</w:t>
-      </w:r>
-      <w:r>
-        <w:t xml:space="preserve"> </w:t>
-      </w:r>
-      <w:r>
-        <w:rPr>
-          <w:b/>
-        </w:rPr>
-        <w:t>un dé à 6 faces posé et un autre dé à 8 faces.</w:t>
-      </w:r>
-    </w:p>
-    <w:p>
-      <w:pPr>
-        <w:pStyle w:val="Titre2"/>
-      </w:pPr>
-      <w:r>
-        <w:t>Icone de personnage</w:t>
-      </w:r>
-    </w:p>
-    <w:p/>
-    <w:p>
       <w:r>
         <w:t>Un visage dans le style du graphiste, totalement libre.</w:t>
       </w:r>
-      <w:bookmarkStart w:id="0" w:name="_GoBack"/>
-      <w:bookmarkEnd w:id="0"/>
     </w:p>
     <w:p/>
     <w:p/>

</xml_diff>